<commit_message>
Mon 08 Mar 2021 06:32:52 PM KST
</commit_message>
<xml_diff>
--- a/Tools/john the ripper.docx
+++ b/Tools/john the ripper.docx
@@ -216,7 +216,10 @@
         </w:rPr>
       </w:pPr>
       <w:r>
-        <w:rPr/>
+        <w:rPr>
+          <w:i w:val="false"/>
+          <w:iCs w:val="false"/>
+        </w:rPr>
       </w:r>
     </w:p>
     <w:p>
@@ -242,14 +245,7 @@
           <w:i w:val="false"/>
           <w:iCs w:val="false"/>
         </w:rPr>
-        <w:t>/</w:t>
-      </w:r>
-      <w:r>
-        <w:rPr>
-          <w:i w:val="false"/>
-          <w:iCs w:val="false"/>
-        </w:rPr>
-        <w:t xml:space="preserve">etc/passwd </w:t>
+        <w:t xml:space="preserve">/etc/passwd </w:t>
       </w:r>
       <w:r>
         <w:rPr>
@@ -1411,10 +1407,282 @@
         </w:rPr>
       </w:pPr>
       <w:r>
-        <w:rPr>
-          <w:i w:val="false"/>
-          <w:iCs w:val="false"/>
-        </w:rPr>
+        <w:rPr/>
+      </w:r>
+    </w:p>
+    <w:p>
+      <w:pPr>
+        <w:pStyle w:val="Normal"/>
+        <w:bidi w:val="0"/>
+        <w:jc w:val="left"/>
+        <w:rPr>
+          <w:i w:val="false"/>
+          <w:i w:val="false"/>
+          <w:iCs w:val="false"/>
+        </w:rPr>
+      </w:pPr>
+      <w:r>
+        <w:rPr/>
+        <w:t>John the Ripper</w:t>
+      </w:r>
+      <w:r>
+        <w:rPr/>
+        <w:t>의 동작 모드에는 세 가지 모드가 있다</w:t>
+      </w:r>
+      <w:r>
+        <w:rPr/>
+        <w:t>.</w:t>
+      </w:r>
+    </w:p>
+    <w:p>
+      <w:pPr>
+        <w:pStyle w:val="Normal"/>
+        <w:bidi w:val="0"/>
+        <w:jc w:val="left"/>
+        <w:rPr>
+          <w:i w:val="false"/>
+          <w:i w:val="false"/>
+          <w:iCs w:val="false"/>
+        </w:rPr>
+      </w:pPr>
+      <w:r>
+        <w:rPr/>
+      </w:r>
+    </w:p>
+    <w:p>
+      <w:pPr>
+        <w:pStyle w:val="Normal"/>
+        <w:bidi w:val="0"/>
+        <w:jc w:val="left"/>
+        <w:rPr>
+          <w:i w:val="false"/>
+          <w:i w:val="false"/>
+          <w:iCs w:val="false"/>
+        </w:rPr>
+      </w:pPr>
+      <w:r>
+        <w:rPr/>
+        <w:t>1. Single crack mode</w:t>
+      </w:r>
+    </w:p>
+    <w:p>
+      <w:pPr>
+        <w:pStyle w:val="Normal"/>
+        <w:bidi w:val="0"/>
+        <w:jc w:val="left"/>
+        <w:rPr>
+          <w:i w:val="false"/>
+          <w:i w:val="false"/>
+          <w:iCs w:val="false"/>
+        </w:rPr>
+      </w:pPr>
+      <w:r>
+        <w:rPr/>
+        <w:t xml:space="preserve">- </w:t>
+      </w:r>
+      <w:r>
+        <w:rPr/>
+        <w:t xml:space="preserve">가장 간단하고 빠른 </w:t>
+      </w:r>
+      <w:r>
+        <w:rPr/>
+        <w:t>cracking mode</w:t>
+      </w:r>
+      <w:r>
+        <w:rPr/>
+        <w:t>로 기존의 정보를 이용하여</w:t>
+      </w:r>
+      <w:r>
+        <w:rPr/>
+        <w:t xml:space="preserve">(id, username </w:t>
+      </w:r>
+      <w:r>
+        <w:rPr/>
+        <w:t>등등</w:t>
+      </w:r>
+      <w:r>
+        <w:rPr/>
+        <w:t xml:space="preserve">) </w:t>
+      </w:r>
+      <w:r>
+        <w:rPr/>
+        <w:t>시도한다</w:t>
+      </w:r>
+      <w:r>
+        <w:rPr/>
+        <w:t>.</w:t>
+      </w:r>
+    </w:p>
+    <w:p>
+      <w:pPr>
+        <w:pStyle w:val="Normal"/>
+        <w:bidi w:val="0"/>
+        <w:jc w:val="left"/>
+        <w:rPr>
+          <w:i w:val="false"/>
+          <w:i w:val="false"/>
+          <w:iCs w:val="false"/>
+        </w:rPr>
+      </w:pPr>
+      <w:r>
+        <w:rPr/>
+      </w:r>
+    </w:p>
+    <w:p>
+      <w:pPr>
+        <w:pStyle w:val="Normal"/>
+        <w:bidi w:val="0"/>
+        <w:jc w:val="left"/>
+        <w:rPr>
+          <w:i w:val="false"/>
+          <w:i w:val="false"/>
+          <w:iCs w:val="false"/>
+        </w:rPr>
+      </w:pPr>
+      <w:r>
+        <w:rPr/>
+        <w:t>2. Dictionary Attack</w:t>
+      </w:r>
+    </w:p>
+    <w:p>
+      <w:pPr>
+        <w:pStyle w:val="Normal"/>
+        <w:bidi w:val="0"/>
+        <w:jc w:val="left"/>
+        <w:rPr>
+          <w:i w:val="false"/>
+          <w:i w:val="false"/>
+          <w:iCs w:val="false"/>
+        </w:rPr>
+      </w:pPr>
+      <w:r>
+        <w:rPr/>
+        <w:t xml:space="preserve">- </w:t>
+      </w:r>
+      <w:r>
+        <w:rPr/>
+        <w:t>사전 파일을 사용하여 대입하며 시도한다</w:t>
+      </w:r>
+      <w:r>
+        <w:rPr/>
+        <w:t>.</w:t>
+      </w:r>
+    </w:p>
+    <w:p>
+      <w:pPr>
+        <w:pStyle w:val="Normal"/>
+        <w:bidi w:val="0"/>
+        <w:jc w:val="left"/>
+        <w:rPr>
+          <w:i w:val="false"/>
+          <w:i w:val="false"/>
+          <w:iCs w:val="false"/>
+        </w:rPr>
+      </w:pPr>
+      <w:r>
+        <w:rPr/>
+      </w:r>
+    </w:p>
+    <w:p>
+      <w:pPr>
+        <w:pStyle w:val="Normal"/>
+        <w:bidi w:val="0"/>
+        <w:jc w:val="left"/>
+        <w:rPr>
+          <w:i w:val="false"/>
+          <w:i w:val="false"/>
+          <w:iCs w:val="false"/>
+        </w:rPr>
+      </w:pPr>
+      <w:r>
+        <w:rPr/>
+        <w:t>3. Incremental mode</w:t>
+      </w:r>
+    </w:p>
+    <w:p>
+      <w:pPr>
+        <w:pStyle w:val="Normal"/>
+        <w:bidi w:val="0"/>
+        <w:jc w:val="left"/>
+        <w:rPr>
+          <w:i w:val="false"/>
+          <w:i w:val="false"/>
+          <w:iCs w:val="false"/>
+        </w:rPr>
+      </w:pPr>
+      <w:r>
+        <w:rPr/>
+        <w:t xml:space="preserve">- </w:t>
+      </w:r>
+      <w:r>
+        <w:rPr/>
+        <w:t xml:space="preserve">가장 강력한 </w:t>
+      </w:r>
+      <w:r>
+        <w:rPr/>
+        <w:t>cracking mode</w:t>
+      </w:r>
+      <w:r>
+        <w:rPr/>
+        <w:t>로 사용 가능한 모든 문자 조합을 시도한다</w:t>
+      </w:r>
+      <w:r>
+        <w:rPr/>
+        <w:t xml:space="preserve">. </w:t>
+      </w:r>
+      <w:r>
+        <w:rPr/>
+        <w:t xml:space="preserve">만약 </w:t>
+      </w:r>
+      <w:r>
+        <w:rPr/>
+        <w:t xml:space="preserve">12 – 14 </w:t>
+      </w:r>
+      <w:r>
+        <w:rPr/>
+        <w:t xml:space="preserve">이상의 길이를 가지는 </w:t>
+      </w:r>
+      <w:r>
+        <w:rPr/>
+        <w:t>password</w:t>
+      </w:r>
+      <w:r>
+        <w:rPr/>
+        <w:t>를 제공할 경우 이를 수동으로 종료해야 한다</w:t>
+      </w:r>
+      <w:r>
+        <w:rPr/>
+        <w:t>.</w:t>
+      </w:r>
+    </w:p>
+    <w:p>
+      <w:pPr>
+        <w:pStyle w:val="Normal"/>
+        <w:bidi w:val="0"/>
+        <w:jc w:val="left"/>
+        <w:rPr>
+          <w:i w:val="false"/>
+          <w:i w:val="false"/>
+          <w:iCs w:val="false"/>
+        </w:rPr>
+      </w:pPr>
+      <w:r>
+        <w:rPr/>
+      </w:r>
+    </w:p>
+    <w:p>
+      <w:pPr>
+        <w:pStyle w:val="Normal"/>
+        <w:bidi w:val="0"/>
+        <w:jc w:val="left"/>
+        <w:rPr>
+          <w:i w:val="false"/>
+          <w:i w:val="false"/>
+          <w:iCs w:val="false"/>
+        </w:rPr>
+      </w:pPr>
+      <w:r>
+        <w:rPr/>
       </w:r>
     </w:p>
     <w:sectPr>
@@ -1424,6 +1692,7 @@
       <w:pgNumType w:fmt="decimal"/>
       <w:formProt w:val="false"/>
       <w:textDirection w:val="lrTb"/>
+      <w:docGrid w:type="default" w:linePitch="100" w:charSpace="0"/>
     </w:sectPr>
   </w:body>
 </w:document>
@@ -1436,14 +1705,12 @@
       <w:rPr>
         <w:rFonts w:ascii="Liberation Serif" w:hAnsi="Liberation Serif" w:eastAsia="Noto Serif CJK SC" w:cs="Lohit Devanagari"/>
         <w:kern w:val="2"/>
-        <w:sz w:val="24"/>
         <w:szCs w:val="24"/>
         <w:lang w:val="en-US" w:eastAsia="zh-CN" w:bidi="hi-IN"/>
       </w:rPr>
     </w:rPrDefault>
     <w:pPrDefault>
       <w:pPr>
-        <w:widowControl/>
         <w:suppressAutoHyphens w:val="true"/>
       </w:pPr>
     </w:pPrDefault>
@@ -1453,7 +1720,10 @@
     <w:qFormat/>
     <w:pPr>
       <w:widowControl/>
+      <w:suppressAutoHyphens w:val="true"/>
       <w:bidi w:val="0"/>
+      <w:spacing w:before="0" w:after="0"/>
+      <w:jc w:val="left"/>
     </w:pPr>
     <w:rPr>
       <w:rFonts w:ascii="Liberation Serif" w:hAnsi="Liberation Serif" w:eastAsia="Noto Serif CJK SC" w:cs="Lohit Devanagari"/>

</xml_diff>